<commit_message>
Adding full Pluto SDR spectrum
</commit_message>
<xml_diff>
--- a/3/lte_spectrum_labeled.docx
+++ b/3/lte_spectrum_labeled.docx
@@ -6,12 +6,352 @@
       <w:r>
         <w:rPr>
           <w:noProof/>
+        </w:rPr>
+        <mc:AlternateContent>
+          <mc:Choice Requires="wps">
+            <w:drawing>
+              <wp:anchor distT="45720" distB="45720" distL="114300" distR="114300" simplePos="0" relativeHeight="251689984" behindDoc="0" locked="0" layoutInCell="1" allowOverlap="1" wp14:anchorId="6CB768F5" wp14:editId="463EB7D3">
+                <wp:simplePos x="0" y="0"/>
+                <wp:positionH relativeFrom="column">
+                  <wp:posOffset>1172210</wp:posOffset>
+                </wp:positionH>
+                <wp:positionV relativeFrom="paragraph">
+                  <wp:posOffset>198755</wp:posOffset>
+                </wp:positionV>
+                <wp:extent cx="524510" cy="210820"/>
+                <wp:effectExtent l="0" t="0" r="0" b="0"/>
+                <wp:wrapSquare wrapText="bothSides"/>
+                <wp:docPr id="53971131" name="Text Box 2"/>
+                <wp:cNvGraphicFramePr>
+                  <a:graphicFrameLocks xmlns:a="http://schemas.openxmlformats.org/drawingml/2006/main"/>
+                </wp:cNvGraphicFramePr>
+                <a:graphic xmlns:a="http://schemas.openxmlformats.org/drawingml/2006/main">
+                  <a:graphicData uri="http://schemas.microsoft.com/office/word/2010/wordprocessingShape">
+                    <wps:wsp>
+                      <wps:cNvSpPr txBox="1">
+                        <a:spLocks noChangeArrowheads="1"/>
+                      </wps:cNvSpPr>
+                      <wps:spPr bwMode="auto">
+                        <a:xfrm>
+                          <a:off x="0" y="0"/>
+                          <a:ext cx="524510" cy="210820"/>
+                        </a:xfrm>
+                        <a:prstGeom prst="rect">
+                          <a:avLst/>
+                        </a:prstGeom>
+                        <a:noFill/>
+                        <a:ln w="9525">
+                          <a:noFill/>
+                          <a:miter lim="800000"/>
+                          <a:headEnd/>
+                          <a:tailEnd/>
+                        </a:ln>
+                      </wps:spPr>
+                      <wps:txbx>
+                        <w:txbxContent>
+                          <w:p>
+                            <w:pPr>
+                              <w:jc w:val="center"/>
+                              <w:rPr>
+                                <w:color w:val="FF0000"/>
+                                <w:sz w:val="14"/>
+                                <w:szCs w:val="14"/>
+                              </w:rPr>
+                            </w:pPr>
+                            <w:r>
+                              <w:rPr>
+                                <w:color w:val="FF0000"/>
+                                <w:sz w:val="14"/>
+                                <w:szCs w:val="14"/>
+                              </w:rPr>
+                              <w:t>Mobile</w:t>
+                            </w:r>
+                          </w:p>
+                        </w:txbxContent>
+                      </wps:txbx>
+                      <wps:bodyPr rot="0" vert="horz" wrap="square" lIns="91440" tIns="45720" rIns="91440" bIns="45720" anchor="t" anchorCtr="0">
+                        <a:noAutofit/>
+                      </wps:bodyPr>
+                    </wps:wsp>
+                  </a:graphicData>
+                </a:graphic>
+                <wp14:sizeRelH relativeFrom="margin">
+                  <wp14:pctWidth>0</wp14:pctWidth>
+                </wp14:sizeRelH>
+                <wp14:sizeRelV relativeFrom="margin">
+                  <wp14:pctHeight>0</wp14:pctHeight>
+                </wp14:sizeRelV>
+              </wp:anchor>
+            </w:drawing>
+          </mc:Choice>
+          <mc:Fallback>
+            <w:pict>
+              <v:shapetype w14:anchorId="6CB768F5" id="_x0000_t202" coordsize="21600,21600" o:spt="202" path="m,l,21600r21600,l21600,xe">
+                <v:stroke joinstyle="miter"/>
+                <v:path gradientshapeok="t" o:connecttype="rect"/>
+              </v:shapetype>
+              <v:shape id="Text Box 2" o:spid="_x0000_s1026" type="#_x0000_t202" style="position:absolute;margin-left:92.3pt;margin-top:15.65pt;width:41.3pt;height:16.6pt;z-index:251689984;visibility:visible;mso-wrap-style:square;mso-width-percent:0;mso-height-percent:0;mso-wrap-distance-left:9pt;mso-wrap-distance-top:3.6pt;mso-wrap-distance-right:9pt;mso-wrap-distance-bottom:3.6pt;mso-position-horizontal:absolute;mso-position-horizontal-relative:text;mso-position-vertical:absolute;mso-position-vertical-relative:text;mso-width-percent:0;mso-height-percent:0;mso-width-relative:margin;mso-height-relative:margin;v-text-anchor:top" o:gfxdata="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" filled="f" stroked="f">
+                <v:textbox>
+                  <w:txbxContent>
+                    <w:p>
+                      <w:pPr>
+                        <w:jc w:val="center"/>
+                        <w:rPr>
+                          <w:color w:val="FF0000"/>
+                          <w:sz w:val="14"/>
+                          <w:szCs w:val="14"/>
+                        </w:rPr>
+                      </w:pPr>
+                      <w:r>
+                        <w:rPr>
+                          <w:color w:val="FF0000"/>
+                          <w:sz w:val="14"/>
+                          <w:szCs w:val="14"/>
+                        </w:rPr>
+                        <w:t>Mobile</w:t>
+                      </w:r>
+                    </w:p>
+                  </w:txbxContent>
+                </v:textbox>
+                <w10:wrap type="square"/>
+              </v:shape>
+            </w:pict>
+          </mc:Fallback>
+        </mc:AlternateContent>
+      </w:r>
+      <w:r>
+        <w:rPr>
+          <w:noProof/>
+        </w:rPr>
+        <mc:AlternateContent>
+          <mc:Choice Requires="wps">
+            <w:drawing>
+              <wp:anchor distT="45720" distB="45720" distL="114300" distR="114300" simplePos="0" relativeHeight="251685888" behindDoc="0" locked="0" layoutInCell="1" allowOverlap="1" wp14:anchorId="238A8DF0" wp14:editId="3A055CA7">
+                <wp:simplePos x="0" y="0"/>
+                <wp:positionH relativeFrom="column">
+                  <wp:posOffset>2116455</wp:posOffset>
+                </wp:positionH>
+                <wp:positionV relativeFrom="paragraph">
+                  <wp:posOffset>266700</wp:posOffset>
+                </wp:positionV>
+                <wp:extent cx="469900" cy="210820"/>
+                <wp:effectExtent l="0" t="0" r="0" b="0"/>
+                <wp:wrapSquare wrapText="bothSides"/>
+                <wp:docPr id="1876605361" name="Text Box 2"/>
+                <wp:cNvGraphicFramePr>
+                  <a:graphicFrameLocks xmlns:a="http://schemas.openxmlformats.org/drawingml/2006/main"/>
+                </wp:cNvGraphicFramePr>
+                <a:graphic xmlns:a="http://schemas.openxmlformats.org/drawingml/2006/main">
+                  <a:graphicData uri="http://schemas.microsoft.com/office/word/2010/wordprocessingShape">
+                    <wps:wsp>
+                      <wps:cNvSpPr txBox="1">
+                        <a:spLocks noChangeArrowheads="1"/>
+                      </wps:cNvSpPr>
+                      <wps:spPr bwMode="auto">
+                        <a:xfrm>
+                          <a:off x="0" y="0"/>
+                          <a:ext cx="469900" cy="210820"/>
+                        </a:xfrm>
+                        <a:prstGeom prst="rect">
+                          <a:avLst/>
+                        </a:prstGeom>
+                        <a:noFill/>
+                        <a:ln w="9525">
+                          <a:noFill/>
+                          <a:miter lim="800000"/>
+                          <a:headEnd/>
+                          <a:tailEnd/>
+                        </a:ln>
+                      </wps:spPr>
+                      <wps:txbx>
+                        <w:txbxContent>
+                          <w:p>
+                            <w:pPr>
+                              <w:jc w:val="center"/>
+                              <w:rPr>
+                                <w:color w:val="FF0000"/>
+                                <w:sz w:val="14"/>
+                                <w:szCs w:val="14"/>
+                              </w:rPr>
+                            </w:pPr>
+                            <w:r>
+                              <w:rPr>
+                                <w:color w:val="FF0000"/>
+                                <w:sz w:val="14"/>
+                                <w:szCs w:val="14"/>
+                              </w:rPr>
+                              <w:t>Mobile</w:t>
+                            </w:r>
+                          </w:p>
+                        </w:txbxContent>
+                      </wps:txbx>
+                      <wps:bodyPr rot="0" vert="horz" wrap="square" lIns="91440" tIns="45720" rIns="91440" bIns="45720" anchor="t" anchorCtr="0">
+                        <a:noAutofit/>
+                      </wps:bodyPr>
+                    </wps:wsp>
+                  </a:graphicData>
+                </a:graphic>
+                <wp14:sizeRelH relativeFrom="margin">
+                  <wp14:pctWidth>0</wp14:pctWidth>
+                </wp14:sizeRelH>
+                <wp14:sizeRelV relativeFrom="margin">
+                  <wp14:pctHeight>0</wp14:pctHeight>
+                </wp14:sizeRelV>
+              </wp:anchor>
+            </w:drawing>
+          </mc:Choice>
+          <mc:Fallback>
+            <w:pict>
+              <v:shape w14:anchorId="238A8DF0" id="_x0000_s1027" type="#_x0000_t202" style="position:absolute;margin-left:166.65pt;margin-top:21pt;width:37pt;height:16.6pt;z-index:251685888;visibility:visible;mso-wrap-style:square;mso-width-percent:0;mso-height-percent:0;mso-wrap-distance-left:9pt;mso-wrap-distance-top:3.6pt;mso-wrap-distance-right:9pt;mso-wrap-distance-bottom:3.6pt;mso-position-horizontal:absolute;mso-position-horizontal-relative:text;mso-position-vertical:absolute;mso-position-vertical-relative:text;mso-width-percent:0;mso-height-percent:0;mso-width-relative:margin;mso-height-relative:margin;v-text-anchor:top" o:gfxdata="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" filled="f" stroked="f">
+                <v:textbox>
+                  <w:txbxContent>
+                    <w:p>
+                      <w:pPr>
+                        <w:jc w:val="center"/>
+                        <w:rPr>
+                          <w:color w:val="FF0000"/>
+                          <w:sz w:val="14"/>
+                          <w:szCs w:val="14"/>
+                        </w:rPr>
+                      </w:pPr>
+                      <w:r>
+                        <w:rPr>
+                          <w:color w:val="FF0000"/>
+                          <w:sz w:val="14"/>
+                          <w:szCs w:val="14"/>
+                        </w:rPr>
+                        <w:t>Mobile</w:t>
+                      </w:r>
+                    </w:p>
+                  </w:txbxContent>
+                </v:textbox>
+                <w10:wrap type="square"/>
+              </v:shape>
+            </w:pict>
+          </mc:Fallback>
+        </mc:AlternateContent>
+      </w:r>
+      <w:r>
+        <w:rPr>
+          <w:noProof/>
+        </w:rPr>
+        <mc:AlternateContent>
+          <mc:Choice Requires="wps">
+            <w:drawing>
+              <wp:anchor distT="45720" distB="45720" distL="114300" distR="114300" simplePos="0" relativeHeight="251659264" behindDoc="0" locked="0" layoutInCell="1" allowOverlap="1" wp14:anchorId="611664C1" wp14:editId="731F15EA">
+                <wp:simplePos x="0" y="0"/>
+                <wp:positionH relativeFrom="column">
+                  <wp:posOffset>541655</wp:posOffset>
+                </wp:positionH>
+                <wp:positionV relativeFrom="paragraph">
+                  <wp:posOffset>76200</wp:posOffset>
+                </wp:positionV>
+                <wp:extent cx="617855" cy="210820"/>
+                <wp:effectExtent l="0" t="0" r="0" b="0"/>
+                <wp:wrapSquare wrapText="bothSides"/>
+                <wp:docPr id="217" name="Text Box 2"/>
+                <wp:cNvGraphicFramePr>
+                  <a:graphicFrameLocks xmlns:a="http://schemas.openxmlformats.org/drawingml/2006/main"/>
+                </wp:cNvGraphicFramePr>
+                <a:graphic xmlns:a="http://schemas.openxmlformats.org/drawingml/2006/main">
+                  <a:graphicData uri="http://schemas.microsoft.com/office/word/2010/wordprocessingShape">
+                    <wps:wsp>
+                      <wps:cNvSpPr txBox="1">
+                        <a:spLocks noChangeArrowheads="1"/>
+                      </wps:cNvSpPr>
+                      <wps:spPr bwMode="auto">
+                        <a:xfrm>
+                          <a:off x="0" y="0"/>
+                          <a:ext cx="617855" cy="210820"/>
+                        </a:xfrm>
+                        <a:prstGeom prst="rect">
+                          <a:avLst/>
+                        </a:prstGeom>
+                        <a:noFill/>
+                        <a:ln w="9525">
+                          <a:noFill/>
+                          <a:miter lim="800000"/>
+                          <a:headEnd/>
+                          <a:tailEnd/>
+                        </a:ln>
+                      </wps:spPr>
+                      <wps:txbx>
+                        <w:txbxContent>
+                          <w:p>
+                            <w:pPr>
+                              <w:jc w:val="center"/>
+                              <w:rPr>
+                                <w:color w:val="FF0000"/>
+                                <w:sz w:val="14"/>
+                                <w:szCs w:val="14"/>
+                              </w:rPr>
+                            </w:pPr>
+                            <w:r>
+                              <w:rPr>
+                                <w:color w:val="FF0000"/>
+                                <w:sz w:val="14"/>
+                                <w:szCs w:val="14"/>
+                              </w:rPr>
+                              <w:t>FM Radio</w:t>
+                            </w:r>
+                          </w:p>
+                        </w:txbxContent>
+                      </wps:txbx>
+                      <wps:bodyPr rot="0" vert="horz" wrap="square" lIns="91440" tIns="45720" rIns="91440" bIns="45720" anchor="t" anchorCtr="0">
+                        <a:noAutofit/>
+                      </wps:bodyPr>
+                    </wps:wsp>
+                  </a:graphicData>
+                </a:graphic>
+                <wp14:sizeRelH relativeFrom="margin">
+                  <wp14:pctWidth>0</wp14:pctWidth>
+                </wp14:sizeRelH>
+                <wp14:sizeRelV relativeFrom="margin">
+                  <wp14:pctHeight>0</wp14:pctHeight>
+                </wp14:sizeRelV>
+              </wp:anchor>
+            </w:drawing>
+          </mc:Choice>
+          <mc:Fallback>
+            <w:pict>
+              <v:shape w14:anchorId="611664C1" id="_x0000_s1028" type="#_x0000_t202" style="position:absolute;margin-left:42.65pt;margin-top:6pt;width:48.65pt;height:16.6pt;z-index:251659264;visibility:visible;mso-wrap-style:square;mso-width-percent:0;mso-height-percent:0;mso-wrap-distance-left:9pt;mso-wrap-distance-top:3.6pt;mso-wrap-distance-right:9pt;mso-wrap-distance-bottom:3.6pt;mso-position-horizontal:absolute;mso-position-horizontal-relative:text;mso-position-vertical:absolute;mso-position-vertical-relative:text;mso-width-percent:0;mso-height-percent:0;mso-width-relative:margin;mso-height-relative:margin;v-text-anchor:top" o:gfxdata="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" filled="f" stroked="f">
+                <v:textbox>
+                  <w:txbxContent>
+                    <w:p>
+                      <w:pPr>
+                        <w:jc w:val="center"/>
+                        <w:rPr>
+                          <w:color w:val="FF0000"/>
+                          <w:sz w:val="14"/>
+                          <w:szCs w:val="14"/>
+                        </w:rPr>
+                      </w:pPr>
+                      <w:r>
+                        <w:rPr>
+                          <w:color w:val="FF0000"/>
+                          <w:sz w:val="14"/>
+                          <w:szCs w:val="14"/>
+                        </w:rPr>
+                        <w:t>FM Radio</w:t>
+                      </w:r>
+                    </w:p>
+                  </w:txbxContent>
+                </v:textbox>
+                <w10:wrap type="square"/>
+              </v:shape>
+            </w:pict>
+          </mc:Fallback>
+        </mc:AlternateContent>
+      </w:r>
+      <w:r>
+        <w:rPr>
+          <w:noProof/>
           <w:color w:val="FF0000"/>
         </w:rPr>
         <mc:AlternateContent>
           <mc:Choice Requires="wps">
             <w:drawing>
-              <wp:anchor distT="0" distB="0" distL="114300" distR="114300" simplePos="0" relativeHeight="251687936" behindDoc="0" locked="0" layoutInCell="1" allowOverlap="1" wp14:anchorId="791DC8E1" wp14:editId="041D1874">
+              <wp:anchor distT="0" distB="0" distL="114300" distR="114300" simplePos="0" relativeHeight="251687936" behindDoc="0" locked="0" layoutInCell="1" allowOverlap="1" wp14:anchorId="791DC8E1" wp14:editId="18B8E63C">
                 <wp:simplePos x="0" y="0"/>
                 <wp:positionH relativeFrom="column">
                   <wp:posOffset>1356360</wp:posOffset>
@@ -36,7 +376,7 @@
                         <a:prstGeom prst="rightBrace">
                           <a:avLst/>
                         </a:prstGeom>
-                        <a:ln>
+                        <a:ln w="12700">
                           <a:solidFill>
                             <a:srgbClr val="FF0000"/>
                           </a:solidFill>
@@ -76,7 +416,7 @@
           </mc:Choice>
           <mc:Fallback>
             <w:pict>
-              <v:shapetype w14:anchorId="5657678A" id="_x0000_t88" coordsize="21600,21600" o:spt="88" adj="1800,10800" path="m,qx10800@0l10800@2qy21600@11,10800@3l10800@1qy,21600e" filled="f">
+              <v:shapetype w14:anchorId="28CB2418" id="_x0000_t88" coordsize="21600,21600" o:spt="88" adj="1800,10800" path="m,qx10800@0l10800@2qy21600@11,10800@3l10800@1qy,21600e" filled="f">
                 <v:formulas>
                   <v:f eqn="val #0"/>
                   <v:f eqn="sum 21600 0 #0"/>
@@ -97,348 +437,8 @@
                   <v:h position="bottomRight,#1" yrange="@9,@10"/>
                 </v:handles>
               </v:shapetype>
-              <v:shape id="Right Brace 3" o:spid="_x0000_s1026" type="#_x0000_t88" style="position:absolute;margin-left:106.8pt;margin-top:24.15pt;width:10.05pt;height:18.3pt;rotation:-90;z-index:251687936;visibility:visible;mso-wrap-style:square;mso-width-percent:0;mso-height-percent:0;mso-wrap-distance-left:9pt;mso-wrap-distance-top:0;mso-wrap-distance-right:9pt;mso-wrap-distance-bottom:0;mso-position-horizontal:absolute;mso-position-horizontal-relative:text;mso-position-vertical:absolute;mso-position-vertical-relative:text;mso-width-percent:0;mso-height-percent:0;mso-width-relative:margin;mso-height-relative:margin;v-text-anchor:middle" o:gfxdata="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" adj="988" strokecolor="red" strokeweight=".5pt">
+              <v:shape id="Right Brace 3" o:spid="_x0000_s1026" type="#_x0000_t88" style="position:absolute;margin-left:106.8pt;margin-top:24.15pt;width:10.05pt;height:18.3pt;rotation:-90;z-index:251687936;visibility:visible;mso-wrap-style:square;mso-width-percent:0;mso-height-percent:0;mso-wrap-distance-left:9pt;mso-wrap-distance-top:0;mso-wrap-distance-right:9pt;mso-wrap-distance-bottom:0;mso-position-horizontal:absolute;mso-position-horizontal-relative:text;mso-position-vertical:absolute;mso-position-vertical-relative:text;mso-width-percent:0;mso-height-percent:0;mso-width-relative:margin;mso-height-relative:margin;v-text-anchor:middle" o:gfxdata="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" adj="988" strokecolor="red" strokeweight="1pt">
                 <v:stroke joinstyle="miter"/>
-              </v:shape>
-            </w:pict>
-          </mc:Fallback>
-        </mc:AlternateContent>
-      </w:r>
-      <w:r>
-        <w:rPr>
-          <w:noProof/>
-        </w:rPr>
-        <mc:AlternateContent>
-          <mc:Choice Requires="wps">
-            <w:drawing>
-              <wp:anchor distT="45720" distB="45720" distL="114300" distR="114300" simplePos="0" relativeHeight="251689984" behindDoc="0" locked="0" layoutInCell="1" allowOverlap="1" wp14:anchorId="6CB768F5" wp14:editId="792AA3C5">
-                <wp:simplePos x="0" y="0"/>
-                <wp:positionH relativeFrom="column">
-                  <wp:posOffset>1221286</wp:posOffset>
-                </wp:positionH>
-                <wp:positionV relativeFrom="paragraph">
-                  <wp:posOffset>201023</wp:posOffset>
-                </wp:positionV>
-                <wp:extent cx="415925" cy="210820"/>
-                <wp:effectExtent l="0" t="0" r="0" b="0"/>
-                <wp:wrapSquare wrapText="bothSides"/>
-                <wp:docPr id="53971131" name="Text Box 2"/>
-                <wp:cNvGraphicFramePr>
-                  <a:graphicFrameLocks xmlns:a="http://schemas.openxmlformats.org/drawingml/2006/main"/>
-                </wp:cNvGraphicFramePr>
-                <a:graphic xmlns:a="http://schemas.openxmlformats.org/drawingml/2006/main">
-                  <a:graphicData uri="http://schemas.microsoft.com/office/word/2010/wordprocessingShape">
-                    <wps:wsp>
-                      <wps:cNvSpPr txBox="1">
-                        <a:spLocks noChangeArrowheads="1"/>
-                      </wps:cNvSpPr>
-                      <wps:spPr bwMode="auto">
-                        <a:xfrm>
-                          <a:off x="0" y="0"/>
-                          <a:ext cx="415925" cy="210820"/>
-                        </a:xfrm>
-                        <a:prstGeom prst="rect">
-                          <a:avLst/>
-                        </a:prstGeom>
-                        <a:noFill/>
-                        <a:ln w="9525">
-                          <a:noFill/>
-                          <a:miter lim="800000"/>
-                          <a:headEnd/>
-                          <a:tailEnd/>
-                        </a:ln>
-                      </wps:spPr>
-                      <wps:txbx>
-                        <w:txbxContent>
-                          <w:p>
-                            <w:pPr>
-                              <w:jc w:val="center"/>
-                              <w:rPr>
-                                <w:color w:val="FF0000"/>
-                                <w:sz w:val="12"/>
-                                <w:szCs w:val="12"/>
-                              </w:rPr>
-                            </w:pPr>
-                            <w:r>
-                              <w:rPr>
-                                <w:color w:val="FF0000"/>
-                                <w:sz w:val="12"/>
-                                <w:szCs w:val="12"/>
-                              </w:rPr>
-                              <w:t>Mobile</w:t>
-                            </w:r>
-                          </w:p>
-                        </w:txbxContent>
-                      </wps:txbx>
-                      <wps:bodyPr rot="0" vert="horz" wrap="square" lIns="91440" tIns="45720" rIns="91440" bIns="45720" anchor="t" anchorCtr="0">
-                        <a:noAutofit/>
-                      </wps:bodyPr>
-                    </wps:wsp>
-                  </a:graphicData>
-                </a:graphic>
-                <wp14:sizeRelH relativeFrom="margin">
-                  <wp14:pctWidth>0</wp14:pctWidth>
-                </wp14:sizeRelH>
-                <wp14:sizeRelV relativeFrom="margin">
-                  <wp14:pctHeight>0</wp14:pctHeight>
-                </wp14:sizeRelV>
-              </wp:anchor>
-            </w:drawing>
-          </mc:Choice>
-          <mc:Fallback>
-            <w:pict>
-              <v:shapetype w14:anchorId="6CB768F5" id="_x0000_t202" coordsize="21600,21600" o:spt="202" path="m,l,21600r21600,l21600,xe">
-                <v:stroke joinstyle="miter"/>
-                <v:path gradientshapeok="t" o:connecttype="rect"/>
-              </v:shapetype>
-              <v:shape id="Text Box 2" o:spid="_x0000_s1026" type="#_x0000_t202" style="position:absolute;margin-left:96.15pt;margin-top:15.85pt;width:32.75pt;height:16.6pt;z-index:251689984;visibility:visible;mso-wrap-style:square;mso-width-percent:0;mso-height-percent:0;mso-wrap-distance-left:9pt;mso-wrap-distance-top:3.6pt;mso-wrap-distance-right:9pt;mso-wrap-distance-bottom:3.6pt;mso-position-horizontal:absolute;mso-position-horizontal-relative:text;mso-position-vertical:absolute;mso-position-vertical-relative:text;mso-width-percent:0;mso-height-percent:0;mso-width-relative:margin;mso-height-relative:margin;v-text-anchor:top" o:gfxdata="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" filled="f" stroked="f">
-                <v:textbox>
-                  <w:txbxContent>
-                    <w:p>
-                      <w:pPr>
-                        <w:jc w:val="center"/>
-                        <w:rPr>
-                          <w:color w:val="FF0000"/>
-                          <w:sz w:val="12"/>
-                          <w:szCs w:val="12"/>
-                        </w:rPr>
-                      </w:pPr>
-                      <w:r>
-                        <w:rPr>
-                          <w:color w:val="FF0000"/>
-                          <w:sz w:val="12"/>
-                          <w:szCs w:val="12"/>
-                        </w:rPr>
-                        <w:t>Mobile</w:t>
-                      </w:r>
-                    </w:p>
-                  </w:txbxContent>
-                </v:textbox>
-                <w10:wrap type="square"/>
-              </v:shape>
-            </w:pict>
-          </mc:Fallback>
-        </mc:AlternateContent>
-      </w:r>
-      <w:r>
-        <w:rPr>
-          <w:noProof/>
-        </w:rPr>
-        <mc:AlternateContent>
-          <mc:Choice Requires="wps">
-            <w:drawing>
-              <wp:anchor distT="45720" distB="45720" distL="114300" distR="114300" simplePos="0" relativeHeight="251685888" behindDoc="0" locked="0" layoutInCell="1" allowOverlap="1" wp14:anchorId="238A8DF0" wp14:editId="7C000018">
-                <wp:simplePos x="0" y="0"/>
-                <wp:positionH relativeFrom="column">
-                  <wp:posOffset>2143760</wp:posOffset>
-                </wp:positionH>
-                <wp:positionV relativeFrom="paragraph">
-                  <wp:posOffset>266065</wp:posOffset>
-                </wp:positionV>
-                <wp:extent cx="415925" cy="210820"/>
-                <wp:effectExtent l="0" t="0" r="0" b="0"/>
-                <wp:wrapSquare wrapText="bothSides"/>
-                <wp:docPr id="1876605361" name="Text Box 2"/>
-                <wp:cNvGraphicFramePr>
-                  <a:graphicFrameLocks xmlns:a="http://schemas.openxmlformats.org/drawingml/2006/main"/>
-                </wp:cNvGraphicFramePr>
-                <a:graphic xmlns:a="http://schemas.openxmlformats.org/drawingml/2006/main">
-                  <a:graphicData uri="http://schemas.microsoft.com/office/word/2010/wordprocessingShape">
-                    <wps:wsp>
-                      <wps:cNvSpPr txBox="1">
-                        <a:spLocks noChangeArrowheads="1"/>
-                      </wps:cNvSpPr>
-                      <wps:spPr bwMode="auto">
-                        <a:xfrm>
-                          <a:off x="0" y="0"/>
-                          <a:ext cx="415925" cy="210820"/>
-                        </a:xfrm>
-                        <a:prstGeom prst="rect">
-                          <a:avLst/>
-                        </a:prstGeom>
-                        <a:noFill/>
-                        <a:ln w="9525">
-                          <a:noFill/>
-                          <a:miter lim="800000"/>
-                          <a:headEnd/>
-                          <a:tailEnd/>
-                        </a:ln>
-                      </wps:spPr>
-                      <wps:txbx>
-                        <w:txbxContent>
-                          <w:p>
-                            <w:pPr>
-                              <w:jc w:val="center"/>
-                              <w:rPr>
-                                <w:color w:val="FF0000"/>
-                                <w:sz w:val="12"/>
-                                <w:szCs w:val="12"/>
-                              </w:rPr>
-                            </w:pPr>
-                            <w:r>
-                              <w:rPr>
-                                <w:color w:val="FF0000"/>
-                                <w:sz w:val="12"/>
-                                <w:szCs w:val="12"/>
-                              </w:rPr>
-                              <w:t>Mobile</w:t>
-                            </w:r>
-                          </w:p>
-                        </w:txbxContent>
-                      </wps:txbx>
-                      <wps:bodyPr rot="0" vert="horz" wrap="square" lIns="91440" tIns="45720" rIns="91440" bIns="45720" anchor="t" anchorCtr="0">
-                        <a:noAutofit/>
-                      </wps:bodyPr>
-                    </wps:wsp>
-                  </a:graphicData>
-                </a:graphic>
-                <wp14:sizeRelH relativeFrom="margin">
-                  <wp14:pctWidth>0</wp14:pctWidth>
-                </wp14:sizeRelH>
-                <wp14:sizeRelV relativeFrom="margin">
-                  <wp14:pctHeight>0</wp14:pctHeight>
-                </wp14:sizeRelV>
-              </wp:anchor>
-            </w:drawing>
-          </mc:Choice>
-          <mc:Fallback>
-            <w:pict>
-              <v:shape w14:anchorId="238A8DF0" id="_x0000_s1027" type="#_x0000_t202" style="position:absolute;margin-left:168.8pt;margin-top:20.95pt;width:32.75pt;height:16.6pt;z-index:251685888;visibility:visible;mso-wrap-style:square;mso-width-percent:0;mso-height-percent:0;mso-wrap-distance-left:9pt;mso-wrap-distance-top:3.6pt;mso-wrap-distance-right:9pt;mso-wrap-distance-bottom:3.6pt;mso-position-horizontal:absolute;mso-position-horizontal-relative:text;mso-position-vertical:absolute;mso-position-vertical-relative:text;mso-width-percent:0;mso-height-percent:0;mso-width-relative:margin;mso-height-relative:margin;v-text-anchor:top" o:gfxdata="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" filled="f" stroked="f">
-                <v:textbox>
-                  <w:txbxContent>
-                    <w:p>
-                      <w:pPr>
-                        <w:jc w:val="center"/>
-                        <w:rPr>
-                          <w:color w:val="FF0000"/>
-                          <w:sz w:val="12"/>
-                          <w:szCs w:val="12"/>
-                        </w:rPr>
-                      </w:pPr>
-                      <w:r>
-                        <w:rPr>
-                          <w:color w:val="FF0000"/>
-                          <w:sz w:val="12"/>
-                          <w:szCs w:val="12"/>
-                        </w:rPr>
-                        <w:t>Mobile</w:t>
-                      </w:r>
-                    </w:p>
-                  </w:txbxContent>
-                </v:textbox>
-                <w10:wrap type="square"/>
-              </v:shape>
-            </w:pict>
-          </mc:Fallback>
-        </mc:AlternateContent>
-      </w:r>
-      <w:r>
-        <w:rPr>
-          <w:noProof/>
-        </w:rPr>
-        <mc:AlternateContent>
-          <mc:Choice Requires="wps">
-            <w:drawing>
-              <wp:anchor distT="45720" distB="45720" distL="114300" distR="114300" simplePos="0" relativeHeight="251659264" behindDoc="0" locked="0" layoutInCell="1" allowOverlap="1" wp14:anchorId="611664C1" wp14:editId="5BB5E6A4">
-                <wp:simplePos x="0" y="0"/>
-                <wp:positionH relativeFrom="column">
-                  <wp:posOffset>591185</wp:posOffset>
-                </wp:positionH>
-                <wp:positionV relativeFrom="paragraph">
-                  <wp:posOffset>77470</wp:posOffset>
-                </wp:positionV>
-                <wp:extent cx="529590" cy="210820"/>
-                <wp:effectExtent l="0" t="0" r="0" b="0"/>
-                <wp:wrapSquare wrapText="bothSides"/>
-                <wp:docPr id="217" name="Text Box 2"/>
-                <wp:cNvGraphicFramePr>
-                  <a:graphicFrameLocks xmlns:a="http://schemas.openxmlformats.org/drawingml/2006/main"/>
-                </wp:cNvGraphicFramePr>
-                <a:graphic xmlns:a="http://schemas.openxmlformats.org/drawingml/2006/main">
-                  <a:graphicData uri="http://schemas.microsoft.com/office/word/2010/wordprocessingShape">
-                    <wps:wsp>
-                      <wps:cNvSpPr txBox="1">
-                        <a:spLocks noChangeArrowheads="1"/>
-                      </wps:cNvSpPr>
-                      <wps:spPr bwMode="auto">
-                        <a:xfrm>
-                          <a:off x="0" y="0"/>
-                          <a:ext cx="529590" cy="210820"/>
-                        </a:xfrm>
-                        <a:prstGeom prst="rect">
-                          <a:avLst/>
-                        </a:prstGeom>
-                        <a:noFill/>
-                        <a:ln w="9525">
-                          <a:noFill/>
-                          <a:miter lim="800000"/>
-                          <a:headEnd/>
-                          <a:tailEnd/>
-                        </a:ln>
-                      </wps:spPr>
-                      <wps:txbx>
-                        <w:txbxContent>
-                          <w:p>
-                            <w:pPr>
-                              <w:jc w:val="center"/>
-                              <w:rPr>
-                                <w:color w:val="FF0000"/>
-                                <w:sz w:val="12"/>
-                                <w:szCs w:val="12"/>
-                              </w:rPr>
-                            </w:pPr>
-                            <w:r>
-                              <w:rPr>
-                                <w:color w:val="FF0000"/>
-                                <w:sz w:val="12"/>
-                                <w:szCs w:val="12"/>
-                              </w:rPr>
-                              <w:t>FM Radio</w:t>
-                            </w:r>
-                          </w:p>
-                        </w:txbxContent>
-                      </wps:txbx>
-                      <wps:bodyPr rot="0" vert="horz" wrap="square" lIns="91440" tIns="45720" rIns="91440" bIns="45720" anchor="t" anchorCtr="0">
-                        <a:noAutofit/>
-                      </wps:bodyPr>
-                    </wps:wsp>
-                  </a:graphicData>
-                </a:graphic>
-                <wp14:sizeRelH relativeFrom="margin">
-                  <wp14:pctWidth>0</wp14:pctWidth>
-                </wp14:sizeRelH>
-                <wp14:sizeRelV relativeFrom="margin">
-                  <wp14:pctHeight>0</wp14:pctHeight>
-                </wp14:sizeRelV>
-              </wp:anchor>
-            </w:drawing>
-          </mc:Choice>
-          <mc:Fallback>
-            <w:pict>
-              <v:shape w14:anchorId="611664C1" id="_x0000_s1028" type="#_x0000_t202" style="position:absolute;margin-left:46.55pt;margin-top:6.1pt;width:41.7pt;height:16.6pt;z-index:251659264;visibility:visible;mso-wrap-style:square;mso-width-percent:0;mso-height-percent:0;mso-wrap-distance-left:9pt;mso-wrap-distance-top:3.6pt;mso-wrap-distance-right:9pt;mso-wrap-distance-bottom:3.6pt;mso-position-horizontal:absolute;mso-position-horizontal-relative:text;mso-position-vertical:absolute;mso-position-vertical-relative:text;mso-width-percent:0;mso-height-percent:0;mso-width-relative:margin;mso-height-relative:margin;v-text-anchor:top" o:gfxdata="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" filled="f" stroked="f">
-                <v:textbox>
-                  <w:txbxContent>
-                    <w:p>
-                      <w:pPr>
-                        <w:jc w:val="center"/>
-                        <w:rPr>
-                          <w:color w:val="FF0000"/>
-                          <w:sz w:val="12"/>
-                          <w:szCs w:val="12"/>
-                        </w:rPr>
-                      </w:pPr>
-                      <w:r>
-                        <w:rPr>
-                          <w:color w:val="FF0000"/>
-                          <w:sz w:val="12"/>
-                          <w:szCs w:val="12"/>
-                        </w:rPr>
-                        <w:t>FM Radio</w:t>
-                      </w:r>
-                    </w:p>
-                  </w:txbxContent>
-                </v:textbox>
-                <w10:wrap type="square"/>
               </v:shape>
             </w:pict>
           </mc:Fallback>
@@ -452,7 +452,7 @@
         <mc:AlternateContent>
           <mc:Choice Requires="wps">
             <w:drawing>
-              <wp:anchor distT="0" distB="0" distL="114300" distR="114300" simplePos="0" relativeHeight="251661312" behindDoc="0" locked="0" layoutInCell="1" allowOverlap="1" wp14:anchorId="370B6D0D" wp14:editId="09D8769F">
+              <wp:anchor distT="0" distB="0" distL="114300" distR="114300" simplePos="0" relativeHeight="251661312" behindDoc="0" locked="0" layoutInCell="1" allowOverlap="1" wp14:anchorId="370B6D0D" wp14:editId="1D262C3C">
                 <wp:simplePos x="0" y="0"/>
                 <wp:positionH relativeFrom="column">
                   <wp:posOffset>785234</wp:posOffset>
@@ -477,7 +477,7 @@
                         <a:prstGeom prst="rightBrace">
                           <a:avLst/>
                         </a:prstGeom>
-                        <a:ln>
+                        <a:ln w="12700">
                           <a:solidFill>
                             <a:srgbClr val="FF0000"/>
                           </a:solidFill>
@@ -511,7 +511,7 @@
           </mc:Choice>
           <mc:Fallback>
             <w:pict>
-              <v:shape w14:anchorId="65E70CCF" id="Right Brace 3" o:spid="_x0000_s1026" type="#_x0000_t88" style="position:absolute;margin-left:61.85pt;margin-top:22.45pt;width:9.45pt;height:3.6pt;rotation:-90;z-index:251661312;visibility:visible;mso-wrap-style:square;mso-wrap-distance-left:9pt;mso-wrap-distance-top:0;mso-wrap-distance-right:9pt;mso-wrap-distance-bottom:0;mso-position-horizontal:absolute;mso-position-horizontal-relative:text;mso-position-vertical:absolute;mso-position-vertical-relative:text;v-text-anchor:middle" o:gfxdata="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" strokecolor="red" strokeweight=".5pt">
+              <v:shape w14:anchorId="7AB8BD8E" id="Right Brace 3" o:spid="_x0000_s1026" type="#_x0000_t88" style="position:absolute;margin-left:61.85pt;margin-top:22.45pt;width:9.45pt;height:3.6pt;rotation:-90;z-index:251661312;visibility:visible;mso-wrap-style:square;mso-wrap-distance-left:9pt;mso-wrap-distance-top:0;mso-wrap-distance-right:9pt;mso-wrap-distance-bottom:0;mso-position-horizontal:absolute;mso-position-horizontal-relative:text;mso-position-vertical:absolute;mso-position-vertical-relative:text;v-text-anchor:middle" o:gfxdata="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" strokecolor="red" strokeweight="1pt">
                 <v:stroke joinstyle="miter"/>
               </v:shape>
             </w:pict>
@@ -520,7 +520,7 @@
       </w:r>
       <w:r>
         <w:drawing>
-          <wp:anchor distT="0" distB="0" distL="114300" distR="114300" simplePos="0" relativeHeight="251660288" behindDoc="1" locked="0" layoutInCell="1" allowOverlap="1" wp14:anchorId="570823B6" wp14:editId="58115777">
+          <wp:anchor distT="0" distB="0" distL="114300" distR="114300" simplePos="0" relativeHeight="251660288" behindDoc="1" locked="0" layoutInCell="1" allowOverlap="1" wp14:anchorId="570823B6" wp14:editId="5C7BC4F3">
             <wp:simplePos x="0" y="0"/>
             <wp:positionH relativeFrom="column">
               <wp:posOffset>0</wp:posOffset>
@@ -591,18 +591,18 @@
         <mc:AlternateContent>
           <mc:Choice Requires="wps">
             <w:drawing>
-              <wp:anchor distT="45720" distB="45720" distL="114300" distR="114300" simplePos="0" relativeHeight="251683840" behindDoc="0" locked="0" layoutInCell="1" allowOverlap="1" wp14:anchorId="27064912" wp14:editId="68352004">
+              <wp:anchor distT="45720" distB="45720" distL="114300" distR="114300" simplePos="0" relativeHeight="251673600" behindDoc="0" locked="0" layoutInCell="1" allowOverlap="1" wp14:anchorId="2B5F3BFB" wp14:editId="1CB4648F">
                 <wp:simplePos x="0" y="0"/>
                 <wp:positionH relativeFrom="column">
-                  <wp:posOffset>2584813</wp:posOffset>
+                  <wp:posOffset>2437976</wp:posOffset>
                 </wp:positionH>
                 <wp:positionV relativeFrom="paragraph">
-                  <wp:posOffset>88174</wp:posOffset>
+                  <wp:posOffset>381635</wp:posOffset>
                 </wp:positionV>
-                <wp:extent cx="415925" cy="210820"/>
+                <wp:extent cx="406400" cy="210820"/>
                 <wp:effectExtent l="0" t="0" r="0" b="0"/>
                 <wp:wrapSquare wrapText="bothSides"/>
-                <wp:docPr id="1714692056" name="Text Box 2"/>
+                <wp:docPr id="297269920" name="Text Box 2"/>
                 <wp:cNvGraphicFramePr>
                   <a:graphicFrameLocks xmlns:a="http://schemas.openxmlformats.org/drawingml/2006/main"/>
                 </wp:cNvGraphicFramePr>
@@ -615,7 +615,7 @@
                       <wps:spPr bwMode="auto">
                         <a:xfrm>
                           <a:off x="0" y="0"/>
-                          <a:ext cx="415925" cy="210820"/>
+                          <a:ext cx="406400" cy="210820"/>
                         </a:xfrm>
                         <a:prstGeom prst="rect">
                           <a:avLst/>
@@ -635,15 +635,127 @@
                               <w:jc w:val="center"/>
                               <w:rPr>
                                 <w:color w:val="FF0000"/>
-                                <w:sz w:val="12"/>
-                                <w:szCs w:val="12"/>
+                                <w:sz w:val="14"/>
+                                <w:szCs w:val="14"/>
                               </w:rPr>
                             </w:pPr>
                             <w:r>
                               <w:rPr>
                                 <w:color w:val="FF0000"/>
-                                <w:sz w:val="12"/>
-                                <w:szCs w:val="12"/>
+                                <w:sz w:val="14"/>
+                                <w:szCs w:val="14"/>
+                              </w:rPr>
+                              <w:t>Wi-Fi</w:t>
+                            </w:r>
+                          </w:p>
+                        </w:txbxContent>
+                      </wps:txbx>
+                      <wps:bodyPr rot="0" vert="horz" wrap="square" lIns="91440" tIns="45720" rIns="91440" bIns="45720" anchor="t" anchorCtr="0">
+                        <a:noAutofit/>
+                      </wps:bodyPr>
+                    </wps:wsp>
+                  </a:graphicData>
+                </a:graphic>
+                <wp14:sizeRelH relativeFrom="margin">
+                  <wp14:pctWidth>0</wp14:pctWidth>
+                </wp14:sizeRelH>
+                <wp14:sizeRelV relativeFrom="margin">
+                  <wp14:pctHeight>0</wp14:pctHeight>
+                </wp14:sizeRelV>
+              </wp:anchor>
+            </w:drawing>
+          </mc:Choice>
+          <mc:Fallback>
+            <w:pict>
+              <v:shape w14:anchorId="2B5F3BFB" id="_x0000_s1029" type="#_x0000_t202" style="position:absolute;margin-left:191.95pt;margin-top:30.05pt;width:32pt;height:16.6pt;z-index:251673600;visibility:visible;mso-wrap-style:square;mso-width-percent:0;mso-height-percent:0;mso-wrap-distance-left:9pt;mso-wrap-distance-top:3.6pt;mso-wrap-distance-right:9pt;mso-wrap-distance-bottom:3.6pt;mso-position-horizontal:absolute;mso-position-horizontal-relative:text;mso-position-vertical:absolute;mso-position-vertical-relative:text;mso-width-percent:0;mso-height-percent:0;mso-width-relative:margin;mso-height-relative:margin;v-text-anchor:top" o:gfxdata="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" filled="f" stroked="f">
+                <v:textbox>
+                  <w:txbxContent>
+                    <w:p>
+                      <w:pPr>
+                        <w:jc w:val="center"/>
+                        <w:rPr>
+                          <w:color w:val="FF0000"/>
+                          <w:sz w:val="14"/>
+                          <w:szCs w:val="14"/>
+                        </w:rPr>
+                      </w:pPr>
+                      <w:r>
+                        <w:rPr>
+                          <w:color w:val="FF0000"/>
+                          <w:sz w:val="14"/>
+                          <w:szCs w:val="14"/>
+                        </w:rPr>
+                        <w:t>Wi-Fi</w:t>
+                      </w:r>
+                    </w:p>
+                  </w:txbxContent>
+                </v:textbox>
+                <w10:wrap type="square"/>
+              </v:shape>
+            </w:pict>
+          </mc:Fallback>
+        </mc:AlternateContent>
+      </w:r>
+      <w:r>
+        <w:rPr>
+          <w:noProof/>
+        </w:rPr>
+        <mc:AlternateContent>
+          <mc:Choice Requires="wps">
+            <w:drawing>
+              <wp:anchor distT="45720" distB="45720" distL="114300" distR="114300" simplePos="0" relativeHeight="251681792" behindDoc="0" locked="0" layoutInCell="1" allowOverlap="1" wp14:anchorId="63EEAEC3" wp14:editId="20595B68">
+                <wp:simplePos x="0" y="0"/>
+                <wp:positionH relativeFrom="column">
+                  <wp:posOffset>3399155</wp:posOffset>
+                </wp:positionH>
+                <wp:positionV relativeFrom="paragraph">
+                  <wp:posOffset>474345</wp:posOffset>
+                </wp:positionV>
+                <wp:extent cx="482600" cy="210820"/>
+                <wp:effectExtent l="0" t="0" r="0" b="0"/>
+                <wp:wrapSquare wrapText="bothSides"/>
+                <wp:docPr id="208973104" name="Text Box 2"/>
+                <wp:cNvGraphicFramePr>
+                  <a:graphicFrameLocks xmlns:a="http://schemas.openxmlformats.org/drawingml/2006/main"/>
+                </wp:cNvGraphicFramePr>
+                <a:graphic xmlns:a="http://schemas.openxmlformats.org/drawingml/2006/main">
+                  <a:graphicData uri="http://schemas.microsoft.com/office/word/2010/wordprocessingShape">
+                    <wps:wsp>
+                      <wps:cNvSpPr txBox="1">
+                        <a:spLocks noChangeArrowheads="1"/>
+                      </wps:cNvSpPr>
+                      <wps:spPr bwMode="auto">
+                        <a:xfrm>
+                          <a:off x="0" y="0"/>
+                          <a:ext cx="482600" cy="210820"/>
+                        </a:xfrm>
+                        <a:prstGeom prst="rect">
+                          <a:avLst/>
+                        </a:prstGeom>
+                        <a:noFill/>
+                        <a:ln w="9525">
+                          <a:noFill/>
+                          <a:miter lim="800000"/>
+                          <a:headEnd/>
+                          <a:tailEnd/>
+                        </a:ln>
+                      </wps:spPr>
+                      <wps:txbx>
+                        <w:txbxContent>
+                          <w:p>
+                            <w:pPr>
+                              <w:jc w:val="center"/>
+                              <w:rPr>
+                                <w:color w:val="FF0000"/>
+                                <w:sz w:val="14"/>
+                                <w:szCs w:val="14"/>
+                              </w:rPr>
+                            </w:pPr>
+                            <w:r>
+                              <w:rPr>
+                                <w:color w:val="FF0000"/>
+                                <w:sz w:val="14"/>
+                                <w:szCs w:val="14"/>
                               </w:rPr>
                               <w:t>Mobile</w:t>
                             </w:r>
@@ -667,7 +779,7 @@
           </mc:Choice>
           <mc:Fallback>
             <w:pict>
-              <v:shape w14:anchorId="27064912" id="_x0000_s1029" type="#_x0000_t202" style="position:absolute;margin-left:203.55pt;margin-top:6.95pt;width:32.75pt;height:16.6pt;z-index:251683840;visibility:visible;mso-wrap-style:square;mso-width-percent:0;mso-height-percent:0;mso-wrap-distance-left:9pt;mso-wrap-distance-top:3.6pt;mso-wrap-distance-right:9pt;mso-wrap-distance-bottom:3.6pt;mso-position-horizontal:absolute;mso-position-horizontal-relative:text;mso-position-vertical:absolute;mso-position-vertical-relative:text;mso-width-percent:0;mso-height-percent:0;mso-width-relative:margin;mso-height-relative:margin;v-text-anchor:top" o:gfxdata="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" filled="f" stroked="f">
+              <v:shape w14:anchorId="63EEAEC3" id="_x0000_s1030" type="#_x0000_t202" style="position:absolute;margin-left:267.65pt;margin-top:37.35pt;width:38pt;height:16.6pt;z-index:251681792;visibility:visible;mso-wrap-style:square;mso-width-percent:0;mso-height-percent:0;mso-wrap-distance-left:9pt;mso-wrap-distance-top:3.6pt;mso-wrap-distance-right:9pt;mso-wrap-distance-bottom:3.6pt;mso-position-horizontal:absolute;mso-position-horizontal-relative:text;mso-position-vertical:absolute;mso-position-vertical-relative:text;mso-width-percent:0;mso-height-percent:0;mso-width-relative:margin;mso-height-relative:margin;v-text-anchor:top" o:gfxdata="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" filled="f" stroked="f">
                 <v:textbox>
                   <w:txbxContent>
                     <w:p>
@@ -675,15 +787,15 @@
                         <w:jc w:val="center"/>
                         <w:rPr>
                           <w:color w:val="FF0000"/>
-                          <w:sz w:val="12"/>
-                          <w:szCs w:val="12"/>
+                          <w:sz w:val="14"/>
+                          <w:szCs w:val="14"/>
                         </w:rPr>
                       </w:pPr>
                       <w:r>
                         <w:rPr>
                           <w:color w:val="FF0000"/>
-                          <w:sz w:val="12"/>
-                          <w:szCs w:val="12"/>
+                          <w:sz w:val="14"/>
+                          <w:szCs w:val="14"/>
                         </w:rPr>
                         <w:t>Mobile</w:t>
                       </w:r>
@@ -703,18 +815,18 @@
         <mc:AlternateContent>
           <mc:Choice Requires="wps">
             <w:drawing>
-              <wp:anchor distT="45720" distB="45720" distL="114300" distR="114300" simplePos="0" relativeHeight="251681792" behindDoc="0" locked="0" layoutInCell="1" allowOverlap="1" wp14:anchorId="63EEAEC3" wp14:editId="4D6B70AA">
+              <wp:anchor distT="45720" distB="45720" distL="114300" distR="114300" simplePos="0" relativeHeight="251683840" behindDoc="0" locked="0" layoutInCell="1" allowOverlap="1" wp14:anchorId="27064912" wp14:editId="66A6AC24">
                 <wp:simplePos x="0" y="0"/>
                 <wp:positionH relativeFrom="column">
-                  <wp:posOffset>3426097</wp:posOffset>
+                  <wp:posOffset>2564765</wp:posOffset>
                 </wp:positionH>
                 <wp:positionV relativeFrom="paragraph">
-                  <wp:posOffset>477520</wp:posOffset>
+                  <wp:posOffset>97790</wp:posOffset>
                 </wp:positionV>
-                <wp:extent cx="415925" cy="210820"/>
+                <wp:extent cx="461010" cy="210820"/>
                 <wp:effectExtent l="0" t="0" r="0" b="0"/>
                 <wp:wrapSquare wrapText="bothSides"/>
-                <wp:docPr id="208973104" name="Text Box 2"/>
+                <wp:docPr id="1714692056" name="Text Box 2"/>
                 <wp:cNvGraphicFramePr>
                   <a:graphicFrameLocks xmlns:a="http://schemas.openxmlformats.org/drawingml/2006/main"/>
                 </wp:cNvGraphicFramePr>
@@ -727,7 +839,7 @@
                       <wps:spPr bwMode="auto">
                         <a:xfrm>
                           <a:off x="0" y="0"/>
-                          <a:ext cx="415925" cy="210820"/>
+                          <a:ext cx="461010" cy="210820"/>
                         </a:xfrm>
                         <a:prstGeom prst="rect">
                           <a:avLst/>
@@ -747,15 +859,15 @@
                               <w:jc w:val="center"/>
                               <w:rPr>
                                 <w:color w:val="FF0000"/>
-                                <w:sz w:val="12"/>
-                                <w:szCs w:val="12"/>
+                                <w:sz w:val="14"/>
+                                <w:szCs w:val="14"/>
                               </w:rPr>
                             </w:pPr>
                             <w:r>
                               <w:rPr>
                                 <w:color w:val="FF0000"/>
-                                <w:sz w:val="12"/>
-                                <w:szCs w:val="12"/>
+                                <w:sz w:val="14"/>
+                                <w:szCs w:val="14"/>
                               </w:rPr>
                               <w:t>Mobile</w:t>
                             </w:r>
@@ -779,7 +891,7 @@
           </mc:Choice>
           <mc:Fallback>
             <w:pict>
-              <v:shape w14:anchorId="63EEAEC3" id="_x0000_s1030" type="#_x0000_t202" style="position:absolute;margin-left:269.75pt;margin-top:37.6pt;width:32.75pt;height:16.6pt;z-index:251681792;visibility:visible;mso-wrap-style:square;mso-width-percent:0;mso-height-percent:0;mso-wrap-distance-left:9pt;mso-wrap-distance-top:3.6pt;mso-wrap-distance-right:9pt;mso-wrap-distance-bottom:3.6pt;mso-position-horizontal:absolute;mso-position-horizontal-relative:text;mso-position-vertical:absolute;mso-position-vertical-relative:text;mso-width-percent:0;mso-height-percent:0;mso-width-relative:margin;mso-height-relative:margin;v-text-anchor:top" o:gfxdata="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" filled="f" stroked="f">
+              <v:shape w14:anchorId="27064912" id="_x0000_s1031" type="#_x0000_t202" style="position:absolute;margin-left:201.95pt;margin-top:7.7pt;width:36.3pt;height:16.6pt;z-index:251683840;visibility:visible;mso-wrap-style:square;mso-width-percent:0;mso-height-percent:0;mso-wrap-distance-left:9pt;mso-wrap-distance-top:3.6pt;mso-wrap-distance-right:9pt;mso-wrap-distance-bottom:3.6pt;mso-position-horizontal:absolute;mso-position-horizontal-relative:text;mso-position-vertical:absolute;mso-position-vertical-relative:text;mso-width-percent:0;mso-height-percent:0;mso-width-relative:margin;mso-height-relative:margin;v-text-anchor:top" o:gfxdata="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" filled="f" stroked="f">
                 <v:textbox>
                   <w:txbxContent>
                     <w:p>
@@ -787,17 +899,129 @@
                         <w:jc w:val="center"/>
                         <w:rPr>
                           <w:color w:val="FF0000"/>
-                          <w:sz w:val="12"/>
-                          <w:szCs w:val="12"/>
+                          <w:sz w:val="14"/>
+                          <w:szCs w:val="14"/>
                         </w:rPr>
                       </w:pPr>
                       <w:r>
                         <w:rPr>
                           <w:color w:val="FF0000"/>
-                          <w:sz w:val="12"/>
-                          <w:szCs w:val="12"/>
+                          <w:sz w:val="14"/>
+                          <w:szCs w:val="14"/>
                         </w:rPr>
                         <w:t>Mobile</w:t>
+                      </w:r>
+                    </w:p>
+                  </w:txbxContent>
+                </v:textbox>
+                <w10:wrap type="square"/>
+              </v:shape>
+            </w:pict>
+          </mc:Fallback>
+        </mc:AlternateContent>
+      </w:r>
+      <w:r>
+        <w:rPr>
+          <w:noProof/>
+        </w:rPr>
+        <mc:AlternateContent>
+          <mc:Choice Requires="wps">
+            <w:drawing>
+              <wp:anchor distT="45720" distB="45720" distL="114300" distR="114300" simplePos="0" relativeHeight="251665408" behindDoc="0" locked="0" layoutInCell="1" allowOverlap="1" wp14:anchorId="62A39B24" wp14:editId="5C384D39">
+                <wp:simplePos x="0" y="0"/>
+                <wp:positionH relativeFrom="column">
+                  <wp:posOffset>815128</wp:posOffset>
+                </wp:positionH>
+                <wp:positionV relativeFrom="paragraph">
+                  <wp:posOffset>42759</wp:posOffset>
+                </wp:positionV>
+                <wp:extent cx="723900" cy="210820"/>
+                <wp:effectExtent l="0" t="0" r="0" b="0"/>
+                <wp:wrapSquare wrapText="bothSides"/>
+                <wp:docPr id="1560351269" name="Text Box 2"/>
+                <wp:cNvGraphicFramePr>
+                  <a:graphicFrameLocks xmlns:a="http://schemas.openxmlformats.org/drawingml/2006/main"/>
+                </wp:cNvGraphicFramePr>
+                <a:graphic xmlns:a="http://schemas.openxmlformats.org/drawingml/2006/main">
+                  <a:graphicData uri="http://schemas.microsoft.com/office/word/2010/wordprocessingShape">
+                    <wps:wsp>
+                      <wps:cNvSpPr txBox="1">
+                        <a:spLocks noChangeArrowheads="1"/>
+                      </wps:cNvSpPr>
+                      <wps:spPr bwMode="auto">
+                        <a:xfrm>
+                          <a:off x="0" y="0"/>
+                          <a:ext cx="723900" cy="210820"/>
+                        </a:xfrm>
+                        <a:prstGeom prst="rect">
+                          <a:avLst/>
+                        </a:prstGeom>
+                        <a:noFill/>
+                        <a:ln w="9525">
+                          <a:noFill/>
+                          <a:miter lim="800000"/>
+                          <a:headEnd/>
+                          <a:tailEnd/>
+                        </a:ln>
+                      </wps:spPr>
+                      <wps:txbx>
+                        <w:txbxContent>
+                          <w:p>
+                            <w:pPr>
+                              <w:jc w:val="center"/>
+                              <w:rPr>
+                                <w:color w:val="FF0000"/>
+                                <w:sz w:val="14"/>
+                                <w:szCs w:val="14"/>
+                              </w:rPr>
+                            </w:pPr>
+                            <w:r>
+                              <w:rPr>
+                                <w:color w:val="FF0000"/>
+                                <w:sz w:val="14"/>
+                                <w:szCs w:val="14"/>
+                              </w:rPr>
+                              <w:t>TV</w:t>
+                            </w:r>
+                          </w:p>
+                        </w:txbxContent>
+                      </wps:txbx>
+                      <wps:bodyPr rot="0" vert="horz" wrap="square" lIns="91440" tIns="45720" rIns="91440" bIns="45720" anchor="t" anchorCtr="0">
+                        <a:noAutofit/>
+                      </wps:bodyPr>
+                    </wps:wsp>
+                  </a:graphicData>
+                </a:graphic>
+                <wp14:sizeRelH relativeFrom="margin">
+                  <wp14:pctWidth>0</wp14:pctWidth>
+                </wp14:sizeRelH>
+                <wp14:sizeRelV relativeFrom="margin">
+                  <wp14:pctHeight>0</wp14:pctHeight>
+                </wp14:sizeRelV>
+              </wp:anchor>
+            </w:drawing>
+          </mc:Choice>
+          <mc:Fallback>
+            <w:pict>
+              <v:shape w14:anchorId="62A39B24" id="_x0000_s1032" type="#_x0000_t202" style="position:absolute;margin-left:64.2pt;margin-top:3.35pt;width:57pt;height:16.6pt;z-index:251665408;visibility:visible;mso-wrap-style:square;mso-width-percent:0;mso-height-percent:0;mso-wrap-distance-left:9pt;mso-wrap-distance-top:3.6pt;mso-wrap-distance-right:9pt;mso-wrap-distance-bottom:3.6pt;mso-position-horizontal:absolute;mso-position-horizontal-relative:text;mso-position-vertical:absolute;mso-position-vertical-relative:text;mso-width-percent:0;mso-height-percent:0;mso-width-relative:margin;mso-height-relative:margin;v-text-anchor:top" o:gfxdata="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" filled="f" stroked="f">
+                <v:textbox>
+                  <w:txbxContent>
+                    <w:p>
+                      <w:pPr>
+                        <w:jc w:val="center"/>
+                        <w:rPr>
+                          <w:color w:val="FF0000"/>
+                          <w:sz w:val="14"/>
+                          <w:szCs w:val="14"/>
+                        </w:rPr>
+                      </w:pPr>
+                      <w:r>
+                        <w:rPr>
+                          <w:color w:val="FF0000"/>
+                          <w:sz w:val="14"/>
+                          <w:szCs w:val="14"/>
+                        </w:rPr>
+                        <w:t>TV</w:t>
                       </w:r>
                     </w:p>
                   </w:txbxContent>
@@ -816,7 +1040,7 @@
         <mc:AlternateContent>
           <mc:Choice Requires="wps">
             <w:drawing>
-              <wp:anchor distT="0" distB="0" distL="114300" distR="114300" simplePos="0" relativeHeight="251679744" behindDoc="0" locked="0" layoutInCell="1" allowOverlap="1" wp14:anchorId="4DDC5DE8" wp14:editId="6A48A25E">
+              <wp:anchor distT="0" distB="0" distL="114300" distR="114300" simplePos="0" relativeHeight="251679744" behindDoc="0" locked="0" layoutInCell="1" allowOverlap="1" wp14:anchorId="4DDC5DE8" wp14:editId="6EDB4E0A">
                 <wp:simplePos x="0" y="0"/>
                 <wp:positionH relativeFrom="column">
                   <wp:posOffset>3575412</wp:posOffset>
@@ -841,7 +1065,7 @@
                         <a:prstGeom prst="rightBrace">
                           <a:avLst/>
                         </a:prstGeom>
-                        <a:ln>
+                        <a:ln w="12700">
                           <a:solidFill>
                             <a:srgbClr val="FF0000"/>
                           </a:solidFill>
@@ -881,7 +1105,7 @@
           </mc:Choice>
           <mc:Fallback>
             <w:pict>
-              <v:shape w14:anchorId="23983A58" id="Right Brace 3" o:spid="_x0000_s1026" type="#_x0000_t88" style="position:absolute;margin-left:281.55pt;margin-top:52.8pt;width:9.55pt;height:6.5pt;rotation:-90;z-index:251679744;visibility:visible;mso-wrap-style:square;mso-width-percent:0;mso-height-percent:0;mso-wrap-distance-left:9pt;mso-wrap-distance-top:0;mso-wrap-distance-right:9pt;mso-wrap-distance-bottom:0;mso-position-horizontal:absolute;mso-position-horizontal-relative:text;mso-position-vertical:absolute;mso-position-vertical-relative:text;mso-width-percent:0;mso-height-percent:0;mso-width-relative:margin;mso-height-relative:margin;v-text-anchor:middle" o:gfxdata="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" strokecolor="red" strokeweight=".5pt">
+              <v:shape w14:anchorId="43B22EC0" id="Right Brace 3" o:spid="_x0000_s1026" type="#_x0000_t88" style="position:absolute;margin-left:281.55pt;margin-top:52.8pt;width:9.55pt;height:6.5pt;rotation:-90;z-index:251679744;visibility:visible;mso-wrap-style:square;mso-width-percent:0;mso-height-percent:0;mso-wrap-distance-left:9pt;mso-wrap-distance-top:0;mso-wrap-distance-right:9pt;mso-wrap-distance-bottom:0;mso-position-horizontal:absolute;mso-position-horizontal-relative:text;mso-position-vertical:absolute;mso-position-vertical-relative:text;mso-width-percent:0;mso-height-percent:0;mso-width-relative:margin;mso-height-relative:margin;v-text-anchor:middle" o:gfxdata="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" strokecolor="red" strokeweight="1pt">
                 <v:stroke joinstyle="miter"/>
               </v:shape>
             </w:pict>
@@ -896,7 +1120,7 @@
         <mc:AlternateContent>
           <mc:Choice Requires="wps">
             <w:drawing>
-              <wp:anchor distT="0" distB="0" distL="114300" distR="114300" simplePos="0" relativeHeight="251675648" behindDoc="0" locked="0" layoutInCell="1" allowOverlap="1" wp14:anchorId="0EF73AB1" wp14:editId="2DB4132D">
+              <wp:anchor distT="0" distB="0" distL="114300" distR="114300" simplePos="0" relativeHeight="251675648" behindDoc="0" locked="0" layoutInCell="1" allowOverlap="1" wp14:anchorId="0EF73AB1" wp14:editId="4A160024">
                 <wp:simplePos x="0" y="0"/>
                 <wp:positionH relativeFrom="column">
                   <wp:posOffset>2731135</wp:posOffset>
@@ -921,7 +1145,7 @@
                         <a:prstGeom prst="rightBrace">
                           <a:avLst/>
                         </a:prstGeom>
-                        <a:ln>
+                        <a:ln w="12700">
                           <a:solidFill>
                             <a:srgbClr val="FF0000"/>
                           </a:solidFill>
@@ -961,124 +1185,8 @@
           </mc:Choice>
           <mc:Fallback>
             <w:pict>
-              <v:shape w14:anchorId="1BBBFABA" id="Right Brace 3" o:spid="_x0000_s1026" type="#_x0000_t88" style="position:absolute;margin-left:215.05pt;margin-top:20pt;width:10.05pt;height:11.3pt;rotation:-90;z-index:251675648;visibility:visible;mso-wrap-style:square;mso-width-percent:0;mso-height-percent:0;mso-wrap-distance-left:9pt;mso-wrap-distance-top:0;mso-wrap-distance-right:9pt;mso-wrap-distance-bottom:0;mso-position-horizontal:absolute;mso-position-horizontal-relative:text;mso-position-vertical:absolute;mso-position-vertical-relative:text;mso-width-percent:0;mso-height-percent:0;mso-width-relative:margin;mso-height-relative:margin;v-text-anchor:middle" o:gfxdata="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" adj="1604" strokecolor="red" strokeweight=".5pt">
+              <v:shape w14:anchorId="5FD6E15E" id="Right Brace 3" o:spid="_x0000_s1026" type="#_x0000_t88" style="position:absolute;margin-left:215.05pt;margin-top:20pt;width:10.05pt;height:11.3pt;rotation:-90;z-index:251675648;visibility:visible;mso-wrap-style:square;mso-width-percent:0;mso-height-percent:0;mso-wrap-distance-left:9pt;mso-wrap-distance-top:0;mso-wrap-distance-right:9pt;mso-wrap-distance-bottom:0;mso-position-horizontal:absolute;mso-position-horizontal-relative:text;mso-position-vertical:absolute;mso-position-vertical-relative:text;mso-width-percent:0;mso-height-percent:0;mso-width-relative:margin;mso-height-relative:margin;v-text-anchor:middle" o:gfxdata="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" adj="1604" strokecolor="red" strokeweight="1pt">
                 <v:stroke joinstyle="miter"/>
-              </v:shape>
-            </w:pict>
-          </mc:Fallback>
-        </mc:AlternateContent>
-      </w:r>
-      <w:r>
-        <w:rPr>
-          <w:noProof/>
-        </w:rPr>
-        <mc:AlternateContent>
-          <mc:Choice Requires="wps">
-            <w:drawing>
-              <wp:anchor distT="45720" distB="45720" distL="114300" distR="114300" simplePos="0" relativeHeight="251673600" behindDoc="0" locked="0" layoutInCell="1" allowOverlap="1" wp14:anchorId="2B5F3BFB" wp14:editId="6FC912ED">
-                <wp:simplePos x="0" y="0"/>
-                <wp:positionH relativeFrom="column">
-                  <wp:posOffset>2470110</wp:posOffset>
-                </wp:positionH>
-                <wp:positionV relativeFrom="paragraph">
-                  <wp:posOffset>381943</wp:posOffset>
-                </wp:positionV>
-                <wp:extent cx="339090" cy="210820"/>
-                <wp:effectExtent l="0" t="0" r="0" b="0"/>
-                <wp:wrapSquare wrapText="bothSides"/>
-                <wp:docPr id="297269920" name="Text Box 2"/>
-                <wp:cNvGraphicFramePr>
-                  <a:graphicFrameLocks xmlns:a="http://schemas.openxmlformats.org/drawingml/2006/main"/>
-                </wp:cNvGraphicFramePr>
-                <a:graphic xmlns:a="http://schemas.openxmlformats.org/drawingml/2006/main">
-                  <a:graphicData uri="http://schemas.microsoft.com/office/word/2010/wordprocessingShape">
-                    <wps:wsp>
-                      <wps:cNvSpPr txBox="1">
-                        <a:spLocks noChangeArrowheads="1"/>
-                      </wps:cNvSpPr>
-                      <wps:spPr bwMode="auto">
-                        <a:xfrm>
-                          <a:off x="0" y="0"/>
-                          <a:ext cx="339090" cy="210820"/>
-                        </a:xfrm>
-                        <a:prstGeom prst="rect">
-                          <a:avLst/>
-                        </a:prstGeom>
-                        <a:noFill/>
-                        <a:ln w="9525">
-                          <a:noFill/>
-                          <a:miter lim="800000"/>
-                          <a:headEnd/>
-                          <a:tailEnd/>
-                        </a:ln>
-                      </wps:spPr>
-                      <wps:txbx>
-                        <w:txbxContent>
-                          <w:p>
-                            <w:pPr>
-                              <w:jc w:val="center"/>
-                              <w:rPr>
-                                <w:color w:val="FF0000"/>
-                                <w:sz w:val="12"/>
-                                <w:szCs w:val="12"/>
-                              </w:rPr>
-                            </w:pPr>
-                            <w:proofErr w:type="spellStart"/>
-                            <w:r>
-                              <w:rPr>
-                                <w:color w:val="FF0000"/>
-                                <w:sz w:val="12"/>
-                                <w:szCs w:val="12"/>
-                              </w:rPr>
-                              <w:t>WiFi</w:t>
-                            </w:r>
-                            <w:proofErr w:type="spellEnd"/>
-                          </w:p>
-                        </w:txbxContent>
-                      </wps:txbx>
-                      <wps:bodyPr rot="0" vert="horz" wrap="square" lIns="91440" tIns="45720" rIns="91440" bIns="45720" anchor="t" anchorCtr="0">
-                        <a:noAutofit/>
-                      </wps:bodyPr>
-                    </wps:wsp>
-                  </a:graphicData>
-                </a:graphic>
-                <wp14:sizeRelH relativeFrom="margin">
-                  <wp14:pctWidth>0</wp14:pctWidth>
-                </wp14:sizeRelH>
-                <wp14:sizeRelV relativeFrom="margin">
-                  <wp14:pctHeight>0</wp14:pctHeight>
-                </wp14:sizeRelV>
-              </wp:anchor>
-            </w:drawing>
-          </mc:Choice>
-          <mc:Fallback>
-            <w:pict>
-              <v:shape w14:anchorId="2B5F3BFB" id="_x0000_s1031" type="#_x0000_t202" style="position:absolute;margin-left:194.5pt;margin-top:30.05pt;width:26.7pt;height:16.6pt;z-index:251673600;visibility:visible;mso-wrap-style:square;mso-width-percent:0;mso-height-percent:0;mso-wrap-distance-left:9pt;mso-wrap-distance-top:3.6pt;mso-wrap-distance-right:9pt;mso-wrap-distance-bottom:3.6pt;mso-position-horizontal:absolute;mso-position-horizontal-relative:text;mso-position-vertical:absolute;mso-position-vertical-relative:text;mso-width-percent:0;mso-height-percent:0;mso-width-relative:margin;mso-height-relative:margin;v-text-anchor:top" o:gfxdata="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" filled="f" stroked="f">
-                <v:textbox>
-                  <w:txbxContent>
-                    <w:p>
-                      <w:pPr>
-                        <w:jc w:val="center"/>
-                        <w:rPr>
-                          <w:color w:val="FF0000"/>
-                          <w:sz w:val="12"/>
-                          <w:szCs w:val="12"/>
-                        </w:rPr>
-                      </w:pPr>
-                      <w:proofErr w:type="spellStart"/>
-                      <w:r>
-                        <w:rPr>
-                          <w:color w:val="FF0000"/>
-                          <w:sz w:val="12"/>
-                          <w:szCs w:val="12"/>
-                        </w:rPr>
-                        <w:t>WiFi</w:t>
-                      </w:r>
-                      <w:proofErr w:type="spellEnd"/>
-                    </w:p>
-                  </w:txbxContent>
-                </v:textbox>
-                <w10:wrap type="square"/>
               </v:shape>
             </w:pict>
           </mc:Fallback>
@@ -1092,7 +1200,7 @@
         <mc:AlternateContent>
           <mc:Choice Requires="wps">
             <w:drawing>
-              <wp:anchor distT="0" distB="0" distL="114300" distR="114300" simplePos="0" relativeHeight="251671552" behindDoc="0" locked="0" layoutInCell="1" allowOverlap="1" wp14:anchorId="2EA9BF3D" wp14:editId="3E88758F">
+              <wp:anchor distT="0" distB="0" distL="114300" distR="114300" simplePos="0" relativeHeight="251671552" behindDoc="0" locked="0" layoutInCell="1" allowOverlap="1" wp14:anchorId="2EA9BF3D" wp14:editId="6BADE4D5">
                 <wp:simplePos x="0" y="0"/>
                 <wp:positionH relativeFrom="column">
                   <wp:posOffset>2579369</wp:posOffset>
@@ -1117,7 +1225,7 @@
                         <a:prstGeom prst="rightBrace">
                           <a:avLst/>
                         </a:prstGeom>
-                        <a:ln>
+                        <a:ln w="12700">
                           <a:solidFill>
                             <a:srgbClr val="FF0000"/>
                           </a:solidFill>
@@ -1157,7 +1265,7 @@
           </mc:Choice>
           <mc:Fallback>
             <w:pict>
-              <v:shape w14:anchorId="195F7A68" id="Right Brace 3" o:spid="_x0000_s1026" type="#_x0000_t88" style="position:absolute;margin-left:203.1pt;margin-top:44.05pt;width:9.55pt;height:6.5pt;rotation:-90;z-index:251671552;visibility:visible;mso-wrap-style:square;mso-width-percent:0;mso-height-percent:0;mso-wrap-distance-left:9pt;mso-wrap-distance-top:0;mso-wrap-distance-right:9pt;mso-wrap-distance-bottom:0;mso-position-horizontal:absolute;mso-position-horizontal-relative:text;mso-position-vertical:absolute;mso-position-vertical-relative:text;mso-width-percent:0;mso-height-percent:0;mso-width-relative:margin;mso-height-relative:margin;v-text-anchor:middle" o:gfxdata="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" strokecolor="red" strokeweight=".5pt">
+              <v:shape w14:anchorId="03847E97" id="Right Brace 3" o:spid="_x0000_s1026" type="#_x0000_t88" style="position:absolute;margin-left:203.1pt;margin-top:44.05pt;width:9.55pt;height:6.5pt;rotation:-90;z-index:251671552;visibility:visible;mso-wrap-style:square;mso-width-percent:0;mso-height-percent:0;mso-wrap-distance-left:9pt;mso-wrap-distance-top:0;mso-wrap-distance-right:9pt;mso-wrap-distance-bottom:0;mso-position-horizontal:absolute;mso-position-horizontal-relative:text;mso-position-vertical:absolute;mso-position-vertical-relative:text;mso-width-percent:0;mso-height-percent:0;mso-width-relative:margin;mso-height-relative:margin;v-text-anchor:middle" o:gfxdata="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" strokecolor="red" strokeweight="1pt">
                 <v:stroke joinstyle="miter"/>
               </v:shape>
             </w:pict>
@@ -1172,7 +1280,7 @@
         <mc:AlternateContent>
           <mc:Choice Requires="wps">
             <w:drawing>
-              <wp:anchor distT="0" distB="0" distL="114300" distR="114300" simplePos="0" relativeHeight="251667456" behindDoc="0" locked="0" layoutInCell="1" allowOverlap="1" wp14:anchorId="672E9432" wp14:editId="71DFBBD7">
+              <wp:anchor distT="0" distB="0" distL="114300" distR="114300" simplePos="0" relativeHeight="251667456" behindDoc="0" locked="0" layoutInCell="1" allowOverlap="1" wp14:anchorId="672E9432" wp14:editId="0116419C">
                 <wp:simplePos x="0" y="0"/>
                 <wp:positionH relativeFrom="column">
                   <wp:posOffset>2285068</wp:posOffset>
@@ -1197,7 +1305,7 @@
                         <a:prstGeom prst="rightBrace">
                           <a:avLst/>
                         </a:prstGeom>
-                        <a:ln>
+                        <a:ln w="12700">
                           <a:solidFill>
                             <a:srgbClr val="FF0000"/>
                           </a:solidFill>
@@ -1237,120 +1345,8 @@
           </mc:Choice>
           <mc:Fallback>
             <w:pict>
-              <v:shape w14:anchorId="71577F3C" id="Right Brace 3" o:spid="_x0000_s1026" type="#_x0000_t88" style="position:absolute;margin-left:179.95pt;margin-top:5.3pt;width:10.05pt;height:18.35pt;rotation:-90;z-index:251667456;visibility:visible;mso-wrap-style:square;mso-width-percent:0;mso-height-percent:0;mso-wrap-distance-left:9pt;mso-wrap-distance-top:0;mso-wrap-distance-right:9pt;mso-wrap-distance-bottom:0;mso-position-horizontal:absolute;mso-position-horizontal-relative:text;mso-position-vertical:absolute;mso-position-vertical-relative:text;mso-width-percent:0;mso-height-percent:0;mso-width-relative:margin;mso-height-relative:margin;v-text-anchor:middle" o:gfxdata="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" adj="987" strokecolor="red" strokeweight=".5pt">
+              <v:shape w14:anchorId="5BA31A6A" id="Right Brace 3" o:spid="_x0000_s1026" type="#_x0000_t88" style="position:absolute;margin-left:179.95pt;margin-top:5.3pt;width:10.05pt;height:18.35pt;rotation:-90;z-index:251667456;visibility:visible;mso-wrap-style:square;mso-width-percent:0;mso-height-percent:0;mso-wrap-distance-left:9pt;mso-wrap-distance-top:0;mso-wrap-distance-right:9pt;mso-wrap-distance-bottom:0;mso-position-horizontal:absolute;mso-position-horizontal-relative:text;mso-position-vertical:absolute;mso-position-vertical-relative:text;mso-width-percent:0;mso-height-percent:0;mso-width-relative:margin;mso-height-relative:margin;v-text-anchor:middle" o:gfxdata="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" adj="987" strokecolor="red" strokeweight="1pt">
                 <v:stroke joinstyle="miter"/>
-              </v:shape>
-            </w:pict>
-          </mc:Fallback>
-        </mc:AlternateContent>
-      </w:r>
-      <w:r>
-        <w:rPr>
-          <w:noProof/>
-        </w:rPr>
-        <mc:AlternateContent>
-          <mc:Choice Requires="wps">
-            <w:drawing>
-              <wp:anchor distT="45720" distB="45720" distL="114300" distR="114300" simplePos="0" relativeHeight="251665408" behindDoc="0" locked="0" layoutInCell="1" allowOverlap="1" wp14:anchorId="62A39B24" wp14:editId="02A4F4BB">
-                <wp:simplePos x="0" y="0"/>
-                <wp:positionH relativeFrom="column">
-                  <wp:posOffset>798195</wp:posOffset>
-                </wp:positionH>
-                <wp:positionV relativeFrom="paragraph">
-                  <wp:posOffset>34290</wp:posOffset>
-                </wp:positionV>
-                <wp:extent cx="723900" cy="210820"/>
-                <wp:effectExtent l="0" t="0" r="0" b="0"/>
-                <wp:wrapSquare wrapText="bothSides"/>
-                <wp:docPr id="1560351269" name="Text Box 2"/>
-                <wp:cNvGraphicFramePr>
-                  <a:graphicFrameLocks xmlns:a="http://schemas.openxmlformats.org/drawingml/2006/main"/>
-                </wp:cNvGraphicFramePr>
-                <a:graphic xmlns:a="http://schemas.openxmlformats.org/drawingml/2006/main">
-                  <a:graphicData uri="http://schemas.microsoft.com/office/word/2010/wordprocessingShape">
-                    <wps:wsp>
-                      <wps:cNvSpPr txBox="1">
-                        <a:spLocks noChangeArrowheads="1"/>
-                      </wps:cNvSpPr>
-                      <wps:spPr bwMode="auto">
-                        <a:xfrm>
-                          <a:off x="0" y="0"/>
-                          <a:ext cx="723900" cy="210820"/>
-                        </a:xfrm>
-                        <a:prstGeom prst="rect">
-                          <a:avLst/>
-                        </a:prstGeom>
-                        <a:noFill/>
-                        <a:ln w="9525">
-                          <a:noFill/>
-                          <a:miter lim="800000"/>
-                          <a:headEnd/>
-                          <a:tailEnd/>
-                        </a:ln>
-                      </wps:spPr>
-                      <wps:txbx>
-                        <w:txbxContent>
-                          <w:p>
-                            <w:pPr>
-                              <w:jc w:val="center"/>
-                              <w:rPr>
-                                <w:color w:val="FF0000"/>
-                                <w:sz w:val="12"/>
-                                <w:szCs w:val="12"/>
-                              </w:rPr>
-                            </w:pPr>
-                            <w:r>
-                              <w:rPr>
-                                <w:color w:val="FF0000"/>
-                                <w:sz w:val="12"/>
-                                <w:szCs w:val="12"/>
-                              </w:rPr>
-                              <w:t>TV</w:t>
-                            </w:r>
-                          </w:p>
-                        </w:txbxContent>
-                      </wps:txbx>
-                      <wps:bodyPr rot="0" vert="horz" wrap="square" lIns="91440" tIns="45720" rIns="91440" bIns="45720" anchor="t" anchorCtr="0">
-                        <a:noAutofit/>
-                      </wps:bodyPr>
-                    </wps:wsp>
-                  </a:graphicData>
-                </a:graphic>
-                <wp14:sizeRelH relativeFrom="margin">
-                  <wp14:pctWidth>0</wp14:pctWidth>
-                </wp14:sizeRelH>
-                <wp14:sizeRelV relativeFrom="margin">
-                  <wp14:pctHeight>0</wp14:pctHeight>
-                </wp14:sizeRelV>
-              </wp:anchor>
-            </w:drawing>
-          </mc:Choice>
-          <mc:Fallback>
-            <w:pict>
-              <v:shape w14:anchorId="62A39B24" id="_x0000_s1032" type="#_x0000_t202" style="position:absolute;margin-left:62.85pt;margin-top:2.7pt;width:57pt;height:16.6pt;z-index:251665408;visibility:visible;mso-wrap-style:square;mso-width-percent:0;mso-height-percent:0;mso-wrap-distance-left:9pt;mso-wrap-distance-top:3.6pt;mso-wrap-distance-right:9pt;mso-wrap-distance-bottom:3.6pt;mso-position-horizontal:absolute;mso-position-horizontal-relative:text;mso-position-vertical:absolute;mso-position-vertical-relative:text;mso-width-percent:0;mso-height-percent:0;mso-width-relative:margin;mso-height-relative:margin;v-text-anchor:top" o:gfxdata="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" filled="f" stroked="f">
-                <v:textbox>
-                  <w:txbxContent>
-                    <w:p>
-                      <w:pPr>
-                        <w:jc w:val="center"/>
-                        <w:rPr>
-                          <w:color w:val="FF0000"/>
-                          <w:sz w:val="12"/>
-                          <w:szCs w:val="12"/>
-                        </w:rPr>
-                      </w:pPr>
-                      <w:r>
-                        <w:rPr>
-                          <w:color w:val="FF0000"/>
-                          <w:sz w:val="12"/>
-                          <w:szCs w:val="12"/>
-                        </w:rPr>
-                        <w:t>TV</w:t>
-                      </w:r>
-                    </w:p>
-                  </w:txbxContent>
-                </v:textbox>
-                <w10:wrap type="square"/>
               </v:shape>
             </w:pict>
           </mc:Fallback>
@@ -1364,7 +1360,7 @@
         <mc:AlternateContent>
           <mc:Choice Requires="wps">
             <w:drawing>
-              <wp:anchor distT="0" distB="0" distL="114300" distR="114300" simplePos="0" relativeHeight="251663360" behindDoc="0" locked="0" layoutInCell="1" allowOverlap="1" wp14:anchorId="5A4B3552" wp14:editId="73119D1E">
+              <wp:anchor distT="0" distB="0" distL="114300" distR="114300" simplePos="0" relativeHeight="251663360" behindDoc="0" locked="0" layoutInCell="1" allowOverlap="1" wp14:anchorId="5A4B3552" wp14:editId="15E1EF30">
                 <wp:simplePos x="0" y="0"/>
                 <wp:positionH relativeFrom="column">
                   <wp:posOffset>1110021</wp:posOffset>
@@ -1389,7 +1385,7 @@
                         <a:prstGeom prst="rightBrace">
                           <a:avLst/>
                         </a:prstGeom>
-                        <a:ln>
+                        <a:ln w="12700">
                           <a:solidFill>
                             <a:srgbClr val="FF0000"/>
                           </a:solidFill>
@@ -1429,7 +1425,7 @@
           </mc:Choice>
           <mc:Fallback>
             <w:pict>
-              <v:shape w14:anchorId="2AAA37D0" id="Right Brace 3" o:spid="_x0000_s1026" type="#_x0000_t88" style="position:absolute;margin-left:87.4pt;margin-top:13.35pt;width:10.55pt;height:18.6pt;rotation:-90;z-index:251663360;visibility:visible;mso-wrap-style:square;mso-width-percent:0;mso-height-percent:0;mso-wrap-distance-left:9pt;mso-wrap-distance-top:0;mso-wrap-distance-right:9pt;mso-wrap-distance-bottom:0;mso-position-horizontal:absolute;mso-position-horizontal-relative:text;mso-position-vertical:absolute;mso-position-vertical-relative:text;mso-width-percent:0;mso-height-percent:0;mso-width-relative:margin;mso-height-relative:margin;v-text-anchor:middle" o:gfxdata="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" adj="1018" strokecolor="red" strokeweight=".5pt">
+              <v:shape w14:anchorId="786DF9C3" id="Right Brace 3" o:spid="_x0000_s1026" type="#_x0000_t88" style="position:absolute;margin-left:87.4pt;margin-top:13.35pt;width:10.55pt;height:18.6pt;rotation:-90;z-index:251663360;visibility:visible;mso-wrap-style:square;mso-width-percent:0;mso-height-percent:0;mso-wrap-distance-left:9pt;mso-wrap-distance-top:0;mso-wrap-distance-right:9pt;mso-wrap-distance-bottom:0;mso-position-horizontal:absolute;mso-position-horizontal-relative:text;mso-position-vertical:absolute;mso-position-vertical-relative:text;mso-width-percent:0;mso-height-percent:0;mso-width-relative:margin;mso-height-relative:margin;v-text-anchor:middle" o:gfxdata="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" adj="1018" strokecolor="red" strokeweight="1pt">
                 <v:stroke joinstyle="miter"/>
               </v:shape>
             </w:pict>

</xml_diff>